<commit_message>
update cv refactor code
</commit_message>
<xml_diff>
--- a/resume/cover_letter/CoverLetter_Nguyen_Manh_Hung.docx
+++ b/resume/cover_letter/CoverLetter_Nguyen_Manh_Hung.docx
@@ -9,9 +9,41 @@
         <w:keepLines w:val="0"/>
         <w:widowControl/>
         <w:suppressLineNumbers w:val="0"/>
+        <w:rPr>
+          <w:color w:val="333F50" w:themeColor="text2" w:themeShade="BF"/>
+          <w:sz w:val="28"/>
+          <w:szCs w:val="28"/>
+        </w:rPr>
       </w:pPr>
       <w:r>
-        <w:t>Subject: Application for Fresher/Junior Software Developer Position at Allexceed Việt Nam</w:t>
+        <w:rPr>
+          <w:rStyle w:val="6"/>
+          <w:color w:val="333F50" w:themeColor="text2" w:themeShade="BF"/>
+          <w:sz w:val="28"/>
+          <w:szCs w:val="28"/>
+        </w:rPr>
+        <w:t xml:space="preserve">Dear Hiring Team at </w:t>
+      </w:r>
+      <w:r>
+        <w:rPr>
+          <w:rStyle w:val="6"/>
+          <w:rFonts w:hint="default"/>
+          <w:b/>
+          <w:bCs/>
+          <w:color w:val="333F50" w:themeColor="text2" w:themeShade="BF"/>
+          <w:sz w:val="28"/>
+          <w:szCs w:val="28"/>
+        </w:rPr>
+        <w:t>WorldQuant</w:t>
+      </w:r>
+      <w:r>
+        <w:rPr>
+          <w:rStyle w:val="6"/>
+          <w:color w:val="333F50" w:themeColor="text2" w:themeShade="BF"/>
+          <w:sz w:val="28"/>
+          <w:szCs w:val="28"/>
+        </w:rPr>
+        <w:t>,</w:t>
       </w:r>
     </w:p>
     <w:p>
@@ -21,9 +53,66 @@
         <w:keepLines w:val="0"/>
         <w:widowControl/>
         <w:suppressLineNumbers w:val="0"/>
+        <w:rPr>
+          <w:color w:val="333F50" w:themeColor="text2" w:themeShade="BF"/>
+          <w:sz w:val="28"/>
+          <w:szCs w:val="28"/>
+        </w:rPr>
       </w:pPr>
       <w:r>
-        <w:t>Dear Hiring Team at Allexceed Việt Nam,</w:t>
+        <w:rPr>
+          <w:color w:val="333F50" w:themeColor="text2" w:themeShade="BF"/>
+          <w:sz w:val="28"/>
+          <w:szCs w:val="28"/>
+        </w:rPr>
+        <w:t xml:space="preserve">I am excited to apply for the </w:t>
+      </w:r>
+      <w:r>
+        <w:rPr>
+          <w:rFonts w:hint="default"/>
+          <w:b/>
+          <w:bCs/>
+          <w:color w:val="333F50" w:themeColor="text2" w:themeShade="BF"/>
+          <w:sz w:val="28"/>
+          <w:szCs w:val="28"/>
+        </w:rPr>
+        <w:t>Software Engineer Intern</w:t>
+      </w:r>
+      <w:r>
+        <w:rPr>
+          <w:color w:val="333F50" w:themeColor="text2" w:themeShade="BF"/>
+          <w:sz w:val="28"/>
+          <w:szCs w:val="28"/>
+        </w:rPr>
+        <w:t xml:space="preserve"> position at </w:t>
+      </w:r>
+      <w:r>
+        <w:rPr>
+          <w:rFonts w:hint="default"/>
+          <w:b/>
+          <w:bCs/>
+          <w:color w:val="333F50" w:themeColor="text2" w:themeShade="BF"/>
+          <w:sz w:val="28"/>
+          <w:szCs w:val="28"/>
+        </w:rPr>
+        <w:t>WorldQuant</w:t>
+      </w:r>
+      <w:r>
+        <w:rPr>
+          <w:color w:val="333F50" w:themeColor="text2" w:themeShade="BF"/>
+          <w:sz w:val="28"/>
+          <w:szCs w:val="28"/>
+        </w:rPr>
+        <w:t xml:space="preserve">. With a strong foundation in software development and a passion for solving complex problems through algorithms, </w:t>
+      </w:r>
+      <w:r>
+        <w:rPr>
+          <w:rFonts w:hint="default"/>
+          <w:color w:val="333F50" w:themeColor="text2" w:themeShade="BF"/>
+          <w:sz w:val="28"/>
+          <w:szCs w:val="28"/>
+        </w:rPr>
+        <w:t>I am eager to contribute my skills and grow alongside your company.</w:t>
       </w:r>
     </w:p>
     <w:p>
@@ -33,9 +122,32 @@
         <w:keepLines w:val="0"/>
         <w:widowControl/>
         <w:suppressLineNumbers w:val="0"/>
+        <w:rPr>
+          <w:rFonts w:hint="default"/>
+          <w:color w:val="333F50" w:themeColor="text2" w:themeShade="BF"/>
+          <w:sz w:val="28"/>
+          <w:szCs w:val="28"/>
+        </w:rPr>
       </w:pPr>
       <w:r>
-        <w:t>I am excited to apply for the Fresher/Junior Software Developer position. With experience in C++ and .NET technologies, I am eager to contribute to your team and grow my skills in Java, .NET, and PHP.</w:t>
+        <w:rPr>
+          <w:rFonts w:hint="default"/>
+          <w:color w:val="333F50" w:themeColor="text2" w:themeShade="BF"/>
+          <w:sz w:val="28"/>
+          <w:szCs w:val="28"/>
+        </w:rPr>
+        <w:t>I look forward to working in a dynamic environment where I can apply my skills, collabora</w:t>
+      </w:r>
+      <w:bookmarkStart w:id="0" w:name="_GoBack"/>
+      <w:bookmarkEnd w:id="0"/>
+      <w:r>
+        <w:rPr>
+          <w:rFonts w:hint="default"/>
+          <w:color w:val="333F50" w:themeColor="text2" w:themeShade="BF"/>
+          <w:sz w:val="28"/>
+          <w:szCs w:val="28"/>
+        </w:rPr>
+        <w:t xml:space="preserve">te on projects, and grow professionally. </w:t>
       </w:r>
     </w:p>
     <w:p>
@@ -45,9 +157,19 @@
         <w:keepLines w:val="0"/>
         <w:widowControl/>
         <w:suppressLineNumbers w:val="0"/>
+        <w:rPr>
+          <w:color w:val="333F50" w:themeColor="text2" w:themeShade="BF"/>
+          <w:sz w:val="28"/>
+          <w:szCs w:val="28"/>
+        </w:rPr>
       </w:pPr>
       <w:r>
-        <w:t>During my FPT Software internship on the Aloka team, I developed calculation software for ultrasound machines, implementing algorithms, visualizations, and data integration using Native C++, WPF, and ASP.NET.</w:t>
+        <w:rPr>
+          <w:color w:val="333F50" w:themeColor="text2" w:themeShade="BF"/>
+          <w:sz w:val="28"/>
+          <w:szCs w:val="28"/>
+        </w:rPr>
+        <w:t>Thank you for considering my application. I look forward to the chance to contribute to your team.</w:t>
       </w:r>
     </w:p>
     <w:p>
@@ -57,121 +179,71 @@
         <w:keepLines w:val="0"/>
         <w:widowControl/>
         <w:suppressLineNumbers w:val="0"/>
+        <w:rPr>
+          <w:rFonts w:hint="default"/>
+          <w:color w:val="333F50" w:themeColor="text2" w:themeShade="BF"/>
+          <w:sz w:val="28"/>
+          <w:szCs w:val="28"/>
+          <w:lang w:val="en-US"/>
+        </w:rPr>
       </w:pPr>
       <w:r>
-        <w:t>Your focus on innovative IT solutions aligns with my passion for problem-solving. I look forward to contributing to Allexceed’s success and growing within your team.</w:t>
-      </w:r>
-    </w:p>
-    <w:p>
-      <w:pPr>
-        <w:pStyle w:val="5"/>
-        <w:keepNext w:val="0"/>
-        <w:keepLines w:val="0"/>
-        <w:widowControl/>
-        <w:suppressLineNumbers w:val="0"/>
-      </w:pPr>
-      <w:r>
-        <w:t xml:space="preserve">Thank you for considering my application. </w:t>
-      </w:r>
-    </w:p>
-    <w:p>
-      <w:pPr>
-        <w:pStyle w:val="5"/>
-        <w:keepNext w:val="0"/>
-        <w:keepLines w:val="0"/>
-        <w:widowControl/>
-        <w:suppressLineNumbers w:val="0"/>
-      </w:pPr>
-      <w:r>
-        <w:t>Please contact me at +84 947 339 718 or nmhung.works@gmail.com.</w:t>
-      </w:r>
-    </w:p>
-    <w:p>
-      <w:pPr>
-        <w:pStyle w:val="5"/>
-        <w:keepNext w:val="0"/>
-        <w:keepLines w:val="0"/>
-        <w:widowControl/>
-        <w:suppressLineNumbers w:val="0"/>
-      </w:pPr>
-      <w:r>
-        <w:t>Sincerely, Nguyễn Mạnh Hùng</w:t>
-      </w:r>
-      <w:r>
+        <w:rPr>
+          <w:rStyle w:val="6"/>
+          <w:color w:val="333F50" w:themeColor="text2" w:themeShade="BF"/>
+          <w:sz w:val="28"/>
+          <w:szCs w:val="28"/>
+        </w:rPr>
+        <w:t>Best regards,</w:t>
+      </w:r>
+      <w:r>
+        <w:rPr>
+          <w:color w:val="333F50" w:themeColor="text2" w:themeShade="BF"/>
+          <w:sz w:val="28"/>
+          <w:szCs w:val="28"/>
+        </w:rPr>
         <w:br w:type="textWrapping"/>
       </w:r>
       <w:r>
-        <w:t xml:space="preserve">LinkedIn: </w:t>
-      </w:r>
-      <w:r>
-        <w:fldChar w:fldCharType="begin"/>
-      </w:r>
-      <w:r>
-        <w:instrText xml:space="preserve"> HYPERLINK "https://linkedin.com/in/jinergenkai" </w:instrText>
-      </w:r>
-      <w:r>
-        <w:fldChar w:fldCharType="separate"/>
-      </w:r>
-      <w:r>
-        <w:rPr>
-          <w:rStyle w:val="4"/>
-        </w:rPr>
-        <w:t>https://linkedin.com/in/jinergenkai</w:t>
-      </w:r>
-      <w:r>
-        <w:fldChar w:fldCharType="end"/>
-      </w:r>
-    </w:p>
-    <w:p/>
-    <w:p/>
-    <w:p>
-      <w:pPr>
-        <w:rPr>
-          <w:rFonts w:hint="default"/>
-        </w:rPr>
-      </w:pPr>
-      <w:r>
-        <w:rPr>
-          <w:rFonts w:hint="default"/>
-        </w:rPr>
-        <w:t>Dear Hiring Team at Allexceed Việt Nam,</w:t>
-      </w:r>
-    </w:p>
-    <w:p>
-      <w:pPr>
-        <w:rPr>
-          <w:rFonts w:hint="default"/>
-        </w:rPr>
-      </w:pPr>
-      <w:r>
-        <w:rPr>
-          <w:rFonts w:hint="default"/>
-        </w:rPr>
-        <w:t>I am excited to apply for the Fresher/Junior Software Developer position. With experience in .NET technologies, I am eager to contribute to your team and grow my skills in Java, .NET, and PHP.</w:t>
-      </w:r>
-    </w:p>
-    <w:p>
-      <w:pPr>
-        <w:rPr>
-          <w:rFonts w:hint="default"/>
-        </w:rPr>
-      </w:pPr>
-      <w:r>
-        <w:rPr>
-          <w:rFonts w:hint="default"/>
-        </w:rPr>
-        <w:t>I look forward to contributing to Allexceed’s success and growing within your team.</w:t>
-      </w:r>
-    </w:p>
-    <w:p>
-      <w:r>
-        <w:rPr>
-          <w:rFonts w:hint="default"/>
-        </w:rPr>
-        <w:t xml:space="preserve">Thank you for considering my application. </w:t>
-      </w:r>
-      <w:bookmarkStart w:id="0" w:name="_GoBack"/>
-      <w:bookmarkEnd w:id="0"/>
+        <w:rPr>
+          <w:color w:val="333F50" w:themeColor="text2" w:themeShade="BF"/>
+          <w:sz w:val="28"/>
+          <w:szCs w:val="28"/>
+        </w:rPr>
+        <w:t>Nguyen Manh Hung</w:t>
+      </w:r>
+      <w:r>
+        <w:rPr>
+          <w:color w:val="333F50" w:themeColor="text2" w:themeShade="BF"/>
+          <w:sz w:val="28"/>
+          <w:szCs w:val="28"/>
+        </w:rPr>
+        <w:br w:type="textWrapping"/>
+      </w:r>
+      <w:r>
+        <w:rPr>
+          <w:color w:val="333F50" w:themeColor="text2" w:themeShade="BF"/>
+          <w:sz w:val="28"/>
+          <w:szCs w:val="28"/>
+        </w:rPr>
+        <w:t>+84 947 339 718</w:t>
+      </w:r>
+      <w:r>
+        <w:rPr>
+          <w:color w:val="333F50" w:themeColor="text2" w:themeShade="BF"/>
+          <w:sz w:val="28"/>
+          <w:szCs w:val="28"/>
+        </w:rPr>
+        <w:br w:type="textWrapping"/>
+      </w:r>
+      <w:r>
+        <w:rPr>
+          <w:color w:val="333F50" w:themeColor="text2" w:themeShade="BF"/>
+          <w:sz w:val="28"/>
+          <w:szCs w:val="28"/>
+        </w:rPr>
+        <w:t>nmhung.works@gmail.com</w:t>
+      </w:r>
     </w:p>
     <w:sectPr>
       <w:pgSz w:w="11906" w:h="16838"/>
@@ -259,7 +331,7 @@
     <w:lsdException w:qFormat="1" w:unhideWhenUsed="0" w:uiPriority="0" w:semiHidden="0" w:name="Title"/>
     <w:lsdException w:unhideWhenUsed="0" w:uiPriority="0" w:semiHidden="0" w:name="Closing"/>
     <w:lsdException w:unhideWhenUsed="0" w:uiPriority="0" w:semiHidden="0" w:name="Signature"/>
-    <w:lsdException w:unhideWhenUsed="0" w:uiPriority="0" w:name="Default Paragraph Font"/>
+    <w:lsdException w:qFormat="1" w:unhideWhenUsed="0" w:uiPriority="0" w:name="Default Paragraph Font"/>
     <w:lsdException w:unhideWhenUsed="0" w:uiPriority="0" w:semiHidden="0" w:name="Body Text"/>
     <w:lsdException w:unhideWhenUsed="0" w:uiPriority="0" w:semiHidden="0" w:name="Body Text Indent"/>
     <w:lsdException w:unhideWhenUsed="0" w:uiPriority="0" w:semiHidden="0" w:name="List Continue"/>
@@ -455,6 +527,7 @@
   <w:style w:type="character" w:default="1" w:styleId="2">
     <w:name w:val="Default Paragraph Font"/>
     <w:semiHidden/>
+    <w:qFormat/>
     <w:uiPriority w:val="0"/>
   </w:style>
   <w:style w:type="table" w:default="1" w:styleId="3">

</xml_diff>